<commit_message>
created template for presentation slides
</commit_message>
<xml_diff>
--- a/proposal/proposal.docx
+++ b/proposal/proposal.docx
@@ -6,7 +6,7 @@
       <w:pPr>
         <w:pStyle w:val="Titel"/>
       </w:pPr>
-      <w:bookmarkStart w:id="0" w:name="_Toc400813719"/>
+      <w:bookmarkStart w:id="0" w:name="_Toc400901867"/>
       <w:r>
         <w:t>Mobile Communication – Group – Proposal</w:t>
       </w:r>
@@ -69,7 +69,7 @@
           <w:r>
             <w:fldChar w:fldCharType="separate"/>
           </w:r>
-          <w:hyperlink w:anchor="_Toc400813719" w:history="1">
+          <w:hyperlink w:anchor="_Toc400901867" w:history="1">
             <w:r>
               <w:rPr>
                 <w:rStyle w:val="Hyperlink"/>
@@ -96,7 +96,7 @@
                 <w:noProof/>
                 <w:webHidden/>
               </w:rPr>
-              <w:instrText xml:space="preserve"> PAGEREF _Toc400813719 \h </w:instrText>
+              <w:instrText xml:space="preserve"> PAGEREF _Toc400901867 \h </w:instrText>
             </w:r>
             <w:r>
               <w:rPr>
@@ -140,7 +140,7 @@
               <w:lang w:val="de-CH" w:eastAsia="de-CH"/>
             </w:rPr>
           </w:pPr>
-          <w:hyperlink w:anchor="_Toc400813720" w:history="1">
+          <w:hyperlink w:anchor="_Toc400901868" w:history="1">
             <w:r>
               <w:rPr>
                 <w:rStyle w:val="Hyperlink"/>
@@ -182,7 +182,7 @@
                 <w:noProof/>
                 <w:webHidden/>
               </w:rPr>
-              <w:instrText xml:space="preserve"> PAGEREF _Toc400813720 \h </w:instrText>
+              <w:instrText xml:space="preserve"> PAGEREF _Toc400901868 \h </w:instrText>
             </w:r>
             <w:r>
               <w:rPr>
@@ -226,7 +226,7 @@
               <w:lang w:val="de-CH" w:eastAsia="de-CH"/>
             </w:rPr>
           </w:pPr>
-          <w:hyperlink w:anchor="_Toc400813721" w:history="1">
+          <w:hyperlink w:anchor="_Toc400901869" w:history="1">
             <w:r>
               <w:rPr>
                 <w:rStyle w:val="Hyperlink"/>
@@ -268,7 +268,7 @@
                 <w:noProof/>
                 <w:webHidden/>
               </w:rPr>
-              <w:instrText xml:space="preserve"> PAGEREF _Toc400813721 \h </w:instrText>
+              <w:instrText xml:space="preserve"> PAGEREF _Toc400901869 \h </w:instrText>
             </w:r>
             <w:r>
               <w:rPr>
@@ -312,7 +312,7 @@
               <w:lang w:val="de-CH" w:eastAsia="de-CH"/>
             </w:rPr>
           </w:pPr>
-          <w:hyperlink w:anchor="_Toc400813722" w:history="1">
+          <w:hyperlink w:anchor="_Toc400901870" w:history="1">
             <w:r>
               <w:rPr>
                 <w:rStyle w:val="Hyperlink"/>
@@ -354,7 +354,7 @@
                 <w:noProof/>
                 <w:webHidden/>
               </w:rPr>
-              <w:instrText xml:space="preserve"> PAGEREF _Toc400813722 \h </w:instrText>
+              <w:instrText xml:space="preserve"> PAGEREF _Toc400901870 \h </w:instrText>
             </w:r>
             <w:r>
               <w:rPr>
@@ -398,7 +398,7 @@
               <w:lang w:val="de-CH" w:eastAsia="de-CH"/>
             </w:rPr>
           </w:pPr>
-          <w:hyperlink w:anchor="_Toc400813723" w:history="1">
+          <w:hyperlink w:anchor="_Toc400901871" w:history="1">
             <w:r>
               <w:rPr>
                 <w:rStyle w:val="Hyperlink"/>
@@ -440,7 +440,7 @@
                 <w:noProof/>
                 <w:webHidden/>
               </w:rPr>
-              <w:instrText xml:space="preserve"> PAGEREF _Toc400813723 \h </w:instrText>
+              <w:instrText xml:space="preserve"> PAGEREF _Toc400901871 \h </w:instrText>
             </w:r>
             <w:r>
               <w:rPr>
@@ -460,7 +460,7 @@
                 <w:noProof/>
                 <w:webHidden/>
               </w:rPr>
-              <w:t>1</w:t>
+              <w:t>2</w:t>
             </w:r>
             <w:r>
               <w:rPr>
@@ -473,49 +473,31 @@
         </w:p>
         <w:p>
           <w:pPr>
-            <w:pStyle w:val="Verzeichnis2"/>
+            <w:pStyle w:val="Verzeichnis3"/>
             <w:tabs>
-              <w:tab w:val="left" w:pos="660"/>
               <w:tab w:val="right" w:leader="dot" w:pos="9062"/>
             </w:tabs>
             <w:rPr>
-              <w:rFonts w:eastAsiaTheme="minorEastAsia"/>
               <w:noProof/>
-              <w:lang w:val="de-CH" w:eastAsia="de-CH"/>
             </w:rPr>
           </w:pPr>
-          <w:hyperlink w:anchor="_Toc400813724" w:history="1">
+          <w:hyperlink w:anchor="_Toc400901872" w:history="1">
             <w:r>
               <w:rPr>
                 <w:rStyle w:val="Hyperlink"/>
                 <w:noProof/>
               </w:rPr>
-              <w:t>5.</w:t>
-            </w:r>
-            <w:r>
-              <w:rPr>
-                <w:rFonts w:eastAsiaTheme="minorEastAsia"/>
-                <w:noProof/>
-                <w:lang w:val="de-CH" w:eastAsia="de-CH"/>
+              <w:t>DSSS</w:t>
+            </w:r>
+            <w:r>
+              <w:rPr>
+                <w:noProof/>
+                <w:webHidden/>
               </w:rPr>
               <w:tab/>
             </w:r>
             <w:r>
               <w:rPr>
-                <w:rStyle w:val="Hyperlink"/>
-                <w:noProof/>
-              </w:rPr>
-              <w:t>Test Realisation</w:t>
-            </w:r>
-            <w:r>
-              <w:rPr>
-                <w:noProof/>
-                <w:webHidden/>
-              </w:rPr>
-              <w:tab/>
-            </w:r>
-            <w:r>
-              <w:rPr>
                 <w:noProof/>
                 <w:webHidden/>
               </w:rPr>
@@ -526,7 +508,7 @@
                 <w:noProof/>
                 <w:webHidden/>
               </w:rPr>
-              <w:instrText xml:space="preserve"> PAGEREF _Toc400813724 \h </w:instrText>
+              <w:instrText xml:space="preserve"> PAGEREF _Toc400901872 \h </w:instrText>
             </w:r>
             <w:r>
               <w:rPr>
@@ -559,49 +541,31 @@
         </w:p>
         <w:p>
           <w:pPr>
-            <w:pStyle w:val="Verzeichnis2"/>
+            <w:pStyle w:val="Verzeichnis3"/>
             <w:tabs>
-              <w:tab w:val="left" w:pos="660"/>
               <w:tab w:val="right" w:leader="dot" w:pos="9062"/>
             </w:tabs>
             <w:rPr>
-              <w:rFonts w:eastAsiaTheme="minorEastAsia"/>
               <w:noProof/>
-              <w:lang w:val="de-CH" w:eastAsia="de-CH"/>
             </w:rPr>
           </w:pPr>
-          <w:hyperlink w:anchor="_Toc400813725" w:history="1">
+          <w:hyperlink w:anchor="_Toc400901873" w:history="1">
             <w:r>
               <w:rPr>
                 <w:rStyle w:val="Hyperlink"/>
                 <w:noProof/>
               </w:rPr>
-              <w:t>6.</w:t>
-            </w:r>
-            <w:r>
-              <w:rPr>
-                <w:rFonts w:eastAsiaTheme="minorEastAsia"/>
-                <w:noProof/>
-                <w:lang w:val="de-CH" w:eastAsia="de-CH"/>
+              <w:t>FHSS</w:t>
+            </w:r>
+            <w:r>
+              <w:rPr>
+                <w:noProof/>
+                <w:webHidden/>
               </w:rPr>
               <w:tab/>
             </w:r>
             <w:r>
               <w:rPr>
-                <w:rStyle w:val="Hyperlink"/>
-                <w:noProof/>
-              </w:rPr>
-              <w:t>Analysis</w:t>
-            </w:r>
-            <w:r>
-              <w:rPr>
-                <w:noProof/>
-                <w:webHidden/>
-              </w:rPr>
-              <w:tab/>
-            </w:r>
-            <w:r>
-              <w:rPr>
                 <w:noProof/>
                 <w:webHidden/>
               </w:rPr>
@@ -612,7 +576,7 @@
                 <w:noProof/>
                 <w:webHidden/>
               </w:rPr>
-              <w:instrText xml:space="preserve"> PAGEREF _Toc400813725 \h </w:instrText>
+              <w:instrText xml:space="preserve"> PAGEREF _Toc400901873 \h </w:instrText>
             </w:r>
             <w:r>
               <w:rPr>
@@ -654,7 +618,7 @@
       <w:pPr>
         <w:pStyle w:val="berschrift2"/>
       </w:pPr>
-      <w:bookmarkStart w:id="1" w:name="_Toc400813720"/>
+      <w:bookmarkStart w:id="1" w:name="_Toc400901868"/>
       <w:r>
         <w:t xml:space="preserve">About </w:t>
       </w:r>
@@ -683,11 +647,13 @@
       <w:pPr>
         <w:pStyle w:val="berschrift2"/>
       </w:pPr>
-      <w:bookmarkStart w:id="2" w:name="_Toc400813721"/>
+      <w:bookmarkStart w:id="2" w:name="_Toc400901869"/>
       <w:r>
         <w:t>Contributors</w:t>
       </w:r>
+      <w:bookmarkStart w:id="3" w:name="_GoBack"/>
       <w:bookmarkEnd w:id="2"/>
+      <w:bookmarkEnd w:id="3"/>
     </w:p>
     <w:p>
       <w:pPr>
@@ -776,11 +742,11 @@
       <w:pPr>
         <w:pStyle w:val="berschrift2"/>
       </w:pPr>
-      <w:bookmarkStart w:id="3" w:name="_Toc400813722"/>
+      <w:bookmarkStart w:id="4" w:name="_Toc400901870"/>
       <w:r>
         <w:t>Technology</w:t>
       </w:r>
-      <w:bookmarkEnd w:id="3"/>
+      <w:bookmarkEnd w:id="4"/>
     </w:p>
     <w:p>
       <w:pPr>
@@ -803,24 +769,22 @@
       <w:pPr>
         <w:pStyle w:val="berschrift2"/>
       </w:pPr>
-      <w:bookmarkStart w:id="4" w:name="_Toc400813723"/>
-      <w:r>
+      <w:bookmarkStart w:id="5" w:name="_Toc400901871"/>
+      <w:r>
+        <w:lastRenderedPageBreak/>
         <w:t>Implementation</w:t>
       </w:r>
-      <w:bookmarkEnd w:id="4"/>
+      <w:bookmarkEnd w:id="5"/>
     </w:p>
-    <w:p/>
     <w:p>
       <w:pPr>
         <w:jc w:val="center"/>
       </w:pPr>
-      <w:bookmarkStart w:id="5" w:name="_GoBack"/>
       <w:r>
         <w:rPr>
           <w:noProof/>
           <w:lang w:val="de-CH" w:eastAsia="de-CH"/>
         </w:rPr>
-        <w:lastRenderedPageBreak/>
         <w:drawing>
           <wp:inline distT="0" distB="0" distL="0" distR="0" wp14:anchorId="37AF2E3C" wp14:editId="568D828C">
             <wp:extent cx="4591050" cy="2832000"/>
@@ -873,7 +837,6 @@
           </wp:inline>
         </w:drawing>
       </w:r>
-      <w:bookmarkEnd w:id="5"/>
       <w:r>
         <w:rPr>
           <w:noProof/>
@@ -1035,25 +998,188 @@
       </w:r>
     </w:p>
     <w:p>
-      <w:pPr>
-        <w:pStyle w:val="berschrift2"/>
-      </w:pPr>
-      <w:bookmarkStart w:id="6" w:name="_Toc400813724"/>
-      <w:r>
-        <w:t>Test Realisation</w:t>
+      <w:r>
+        <w:rPr>
+          <w:rFonts w:ascii="Calibri" w:eastAsia="Times New Roman" w:hAnsi="Calibri" w:cs="Times New Roman"/>
+          <w:color w:val="000000"/>
+          <w:sz w:val="23"/>
+          <w:szCs w:val="23"/>
+          <w:lang w:eastAsia="de-CH"/>
+        </w:rPr>
+        <w:t xml:space="preserve">Using object-oriented </w:t>
+      </w:r>
+      <w:proofErr w:type="spellStart"/>
+      <w:r>
+        <w:rPr>
+          <w:rFonts w:ascii="Calibri" w:eastAsia="Times New Roman" w:hAnsi="Calibri" w:cs="Times New Roman"/>
+          <w:color w:val="000000"/>
+          <w:sz w:val="23"/>
+          <w:szCs w:val="23"/>
+          <w:lang w:eastAsia="de-CH"/>
+        </w:rPr>
+        <w:t>Matlab</w:t>
+      </w:r>
+      <w:proofErr w:type="spellEnd"/>
+      <w:r>
+        <w:rPr>
+          <w:rFonts w:ascii="Calibri" w:eastAsia="Times New Roman" w:hAnsi="Calibri" w:cs="Times New Roman"/>
+          <w:color w:val="000000"/>
+          <w:sz w:val="23"/>
+          <w:szCs w:val="23"/>
+          <w:lang w:eastAsia="de-CH"/>
+        </w:rPr>
+        <w:t xml:space="preserve"> code, our team is going to simulate the influence of bandwidth, narrow- and wideband interference, background noise and simultaneous channel usage on signal quality and transmission speed. In order to do this, the propagation medium is described as a frequency-domain, in which interferences and competing signals are added to the spectrum of the sender signal. The sender(s) and receiver will work in time-domain. We are yet undecided on whether to simulate signal attenuation, but will probably ignore it in our calculations.</w:t>
+      </w:r>
+    </w:p>
+    <w:p>
+      <w:pPr>
+        <w:pStyle w:val="berschrift3"/>
+      </w:pPr>
+      <w:bookmarkStart w:id="6" w:name="_Toc400901872"/>
+      <w:r>
+        <w:t>DSSS</w:t>
       </w:r>
       <w:bookmarkEnd w:id="6"/>
     </w:p>
-    <w:p/>
     <w:p>
       <w:pPr>
-        <w:pStyle w:val="berschrift2"/>
-      </w:pPr>
-      <w:bookmarkStart w:id="7" w:name="_Toc400813725"/>
-      <w:r>
-        <w:t>Analysis</w:t>
+        <w:rPr>
+          <w:rFonts w:ascii="Calibri" w:hAnsi="Calibri"/>
+          <w:color w:val="000000"/>
+          <w:sz w:val="23"/>
+          <w:szCs w:val="23"/>
+        </w:rPr>
+      </w:pPr>
+      <w:r>
+        <w:rPr>
+          <w:rFonts w:ascii="Calibri" w:hAnsi="Calibri"/>
+          <w:color w:val="000000"/>
+          <w:sz w:val="23"/>
+          <w:szCs w:val="23"/>
+        </w:rPr>
+        <w:t xml:space="preserve">We will apply FFT to the product of the data and pseudo-noise inputs as a way of “modulating” the signal for free space propagation. Before letting the receiver handle the signal, we will apply narrow- and wideband interference, </w:t>
+      </w:r>
+      <w:proofErr w:type="spellStart"/>
+      <w:r>
+        <w:rPr>
+          <w:rFonts w:ascii="Calibri" w:hAnsi="Calibri"/>
+          <w:color w:val="000000"/>
+          <w:sz w:val="23"/>
+          <w:szCs w:val="23"/>
+        </w:rPr>
+        <w:t>gaussian</w:t>
+      </w:r>
+      <w:proofErr w:type="spellEnd"/>
+      <w:r>
+        <w:rPr>
+          <w:rFonts w:ascii="Calibri" w:hAnsi="Calibri"/>
+          <w:color w:val="000000"/>
+          <w:sz w:val="23"/>
+          <w:szCs w:val="23"/>
+        </w:rPr>
+        <w:t xml:space="preserve"> noise and channel load from other senders in varying intensity. The receiver will demodulate the signal using IFFT and then </w:t>
+      </w:r>
+      <w:proofErr w:type="spellStart"/>
+      <w:r>
+        <w:rPr>
+          <w:rFonts w:ascii="Calibri" w:hAnsi="Calibri"/>
+          <w:color w:val="000000"/>
+          <w:sz w:val="23"/>
+          <w:szCs w:val="23"/>
+        </w:rPr>
+        <w:t>despread</w:t>
+      </w:r>
+      <w:proofErr w:type="spellEnd"/>
+      <w:r>
+        <w:rPr>
+          <w:rFonts w:ascii="Calibri" w:hAnsi="Calibri"/>
+          <w:color w:val="000000"/>
+          <w:sz w:val="23"/>
+          <w:szCs w:val="23"/>
+        </w:rPr>
+        <w:t xml:space="preserve"> it using the same pseudo-random sequence and for each segment corresponding to the length of a symbol </w:t>
+      </w:r>
+      <w:proofErr w:type="gramStart"/>
+      <w:r>
+        <w:rPr>
+          <w:rFonts w:ascii="Calibri" w:hAnsi="Calibri"/>
+          <w:color w:val="000000"/>
+          <w:sz w:val="23"/>
+          <w:szCs w:val="23"/>
+        </w:rPr>
+        <w:t>choose</w:t>
+      </w:r>
+      <w:proofErr w:type="gramEnd"/>
+      <w:r>
+        <w:rPr>
+          <w:rFonts w:ascii="Calibri" w:hAnsi="Calibri"/>
+          <w:color w:val="000000"/>
+          <w:sz w:val="23"/>
+          <w:szCs w:val="23"/>
+        </w:rPr>
+        <w:t xml:space="preserve"> the symbol which best matches the received signal. This will be done by integrating over the relevant time-slice and picking whatever is closest to the result, 1 or -1.</w:t>
+      </w:r>
+    </w:p>
+    <w:p>
+      <w:pPr>
+        <w:pStyle w:val="berschrift3"/>
+      </w:pPr>
+      <w:bookmarkStart w:id="7" w:name="_Toc400901873"/>
+      <w:r>
+        <w:t>FHSS</w:t>
       </w:r>
       <w:bookmarkEnd w:id="7"/>
+    </w:p>
+    <w:p>
+      <w:r>
+        <w:rPr>
+          <w:rFonts w:ascii="Calibri" w:hAnsi="Calibri"/>
+          <w:color w:val="000000"/>
+          <w:sz w:val="23"/>
+          <w:szCs w:val="23"/>
+        </w:rPr>
+        <w:t>We will use a very similar procedure to DSSS, but will have to handle some aspects differently. As the signal is frequency modulated in FHSS, we will apply FFT to a signal of length Tc (1/</w:t>
+      </w:r>
+      <w:proofErr w:type="spellStart"/>
+      <w:r>
+        <w:rPr>
+          <w:rFonts w:ascii="Calibri" w:hAnsi="Calibri"/>
+          <w:color w:val="000000"/>
+          <w:sz w:val="23"/>
+          <w:szCs w:val="23"/>
+        </w:rPr>
+        <w:t>Rc</w:t>
+      </w:r>
+      <w:proofErr w:type="spellEnd"/>
+      <w:r>
+        <w:rPr>
+          <w:rFonts w:ascii="Calibri" w:hAnsi="Calibri"/>
+          <w:color w:val="000000"/>
+          <w:sz w:val="23"/>
+          <w:szCs w:val="23"/>
+        </w:rPr>
+        <w:t xml:space="preserve">, the chipping rate) and frequency </w:t>
+      </w:r>
+      <w:proofErr w:type="spellStart"/>
+      <w:r>
+        <w:rPr>
+          <w:rFonts w:ascii="Calibri" w:hAnsi="Calibri"/>
+          <w:color w:val="000000"/>
+          <w:sz w:val="23"/>
+          <w:szCs w:val="23"/>
+        </w:rPr>
+        <w:t>fhi+fsymbol</w:t>
+      </w:r>
+      <w:proofErr w:type="spellEnd"/>
+      <w:r>
+        <w:rPr>
+          <w:rFonts w:ascii="Calibri" w:hAnsi="Calibri"/>
+          <w:color w:val="000000"/>
+          <w:sz w:val="23"/>
+          <w:szCs w:val="23"/>
+        </w:rPr>
+        <w:t>. Then we will proceed equally as in DSSS by applying different forms and intensities of interference and channel load. The receiver will demodulate the signal by applying IFFT to the frequency spectrum and then matching the received signal to the corresponding possible frequencies by integrating 0Tcdt|finput-fexpected| and choosing the value closest to zero. We will investigate whether this is a good approach or not and adapt it if necessary.</w:t>
+      </w:r>
     </w:p>
     <w:sectPr>
       <w:headerReference w:type="default" r:id="rId10"/>
@@ -1949,18 +2075,20 @@
     <w:uiPriority w:val="9"/>
     <w:unhideWhenUsed/>
     <w:qFormat/>
-    <w:rsid w:val="00480474"/>
+    <w:rsid w:val="000F4388"/>
     <w:pPr>
       <w:keepNext/>
       <w:keepLines/>
-      <w:spacing w:before="200" w:after="0"/>
+      <w:spacing w:before="160" w:after="0"/>
       <w:outlineLvl w:val="2"/>
     </w:pPr>
     <w:rPr>
-      <w:rFonts w:asciiTheme="majorHAnsi" w:eastAsiaTheme="majorEastAsia" w:hAnsiTheme="majorHAnsi" w:cstheme="majorBidi"/>
+      <w:rFonts w:ascii="Trebuchet MS" w:eastAsiaTheme="majorEastAsia" w:hAnsi="Trebuchet MS" w:cstheme="majorBidi"/>
       <w:b/>
       <w:bCs/>
-      <w:color w:val="4F81BD" w:themeColor="accent1"/>
+      <w:color w:val="666666"/>
+      <w:sz w:val="24"/>
+      <w:szCs w:val="24"/>
     </w:rPr>
   </w:style>
   <w:style w:type="paragraph" w:styleId="berschrift4">
@@ -2093,12 +2221,15 @@
     <w:basedOn w:val="Absatz-Standardschriftart"/>
     <w:link w:val="berschrift3"/>
     <w:uiPriority w:val="9"/>
-    <w:rsid w:val="00480474"/>
+    <w:rsid w:val="000F4388"/>
     <w:rPr>
-      <w:rFonts w:asciiTheme="majorHAnsi" w:eastAsiaTheme="majorEastAsia" w:hAnsiTheme="majorHAnsi" w:cstheme="majorBidi"/>
+      <w:rFonts w:ascii="Trebuchet MS" w:eastAsiaTheme="majorEastAsia" w:hAnsi="Trebuchet MS" w:cstheme="majorBidi"/>
       <w:b/>
       <w:bCs/>
-      <w:color w:val="4F81BD" w:themeColor="accent1"/>
+      <w:color w:val="666666"/>
+      <w:sz w:val="24"/>
+      <w:szCs w:val="24"/>
+      <w:lang w:val="en-GB"/>
     </w:rPr>
   </w:style>
   <w:style w:type="character" w:customStyle="1" w:styleId="berschrift4Zchn">
@@ -2235,6 +2366,37 @@
     <w:pPr>
       <w:ind w:left="720"/>
       <w:contextualSpacing/>
+    </w:pPr>
+  </w:style>
+  <w:style w:type="paragraph" w:styleId="StandardWeb">
+    <w:name w:val="Normal (Web)"/>
+    <w:basedOn w:val="Standard"/>
+    <w:uiPriority w:val="99"/>
+    <w:semiHidden/>
+    <w:unhideWhenUsed/>
+    <w:rsid w:val="000F4388"/>
+    <w:pPr>
+      <w:spacing w:before="100" w:beforeAutospacing="1" w:after="100" w:afterAutospacing="1" w:line="240" w:lineRule="auto"/>
+      <w:ind w:left="0"/>
+    </w:pPr>
+    <w:rPr>
+      <w:rFonts w:ascii="Times New Roman" w:eastAsia="Times New Roman" w:hAnsi="Times New Roman" w:cs="Times New Roman"/>
+      <w:sz w:val="24"/>
+      <w:szCs w:val="24"/>
+      <w:lang w:val="de-CH" w:eastAsia="de-CH"/>
+    </w:rPr>
+  </w:style>
+  <w:style w:type="paragraph" w:styleId="Verzeichnis3">
+    <w:name w:val="toc 3"/>
+    <w:basedOn w:val="Standard"/>
+    <w:next w:val="Standard"/>
+    <w:autoRedefine/>
+    <w:uiPriority w:val="39"/>
+    <w:unhideWhenUsed/>
+    <w:rsid w:val="000F4388"/>
+    <w:pPr>
+      <w:spacing w:after="100"/>
+      <w:ind w:left="440"/>
     </w:pPr>
   </w:style>
 </w:styles>
@@ -2465,18 +2627,20 @@
     <w:uiPriority w:val="9"/>
     <w:unhideWhenUsed/>
     <w:qFormat/>
-    <w:rsid w:val="00480474"/>
+    <w:rsid w:val="000F4388"/>
     <w:pPr>
       <w:keepNext/>
       <w:keepLines/>
-      <w:spacing w:before="200" w:after="0"/>
+      <w:spacing w:before="160" w:after="0"/>
       <w:outlineLvl w:val="2"/>
     </w:pPr>
     <w:rPr>
-      <w:rFonts w:asciiTheme="majorHAnsi" w:eastAsiaTheme="majorEastAsia" w:hAnsiTheme="majorHAnsi" w:cstheme="majorBidi"/>
+      <w:rFonts w:ascii="Trebuchet MS" w:eastAsiaTheme="majorEastAsia" w:hAnsi="Trebuchet MS" w:cstheme="majorBidi"/>
       <w:b/>
       <w:bCs/>
-      <w:color w:val="4F81BD" w:themeColor="accent1"/>
+      <w:color w:val="666666"/>
+      <w:sz w:val="24"/>
+      <w:szCs w:val="24"/>
     </w:rPr>
   </w:style>
   <w:style w:type="paragraph" w:styleId="berschrift4">
@@ -2609,12 +2773,15 @@
     <w:basedOn w:val="Absatz-Standardschriftart"/>
     <w:link w:val="berschrift3"/>
     <w:uiPriority w:val="9"/>
-    <w:rsid w:val="00480474"/>
+    <w:rsid w:val="000F4388"/>
     <w:rPr>
-      <w:rFonts w:asciiTheme="majorHAnsi" w:eastAsiaTheme="majorEastAsia" w:hAnsiTheme="majorHAnsi" w:cstheme="majorBidi"/>
+      <w:rFonts w:ascii="Trebuchet MS" w:eastAsiaTheme="majorEastAsia" w:hAnsi="Trebuchet MS" w:cstheme="majorBidi"/>
       <w:b/>
       <w:bCs/>
-      <w:color w:val="4F81BD" w:themeColor="accent1"/>
+      <w:color w:val="666666"/>
+      <w:sz w:val="24"/>
+      <w:szCs w:val="24"/>
+      <w:lang w:val="en-GB"/>
     </w:rPr>
   </w:style>
   <w:style w:type="character" w:customStyle="1" w:styleId="berschrift4Zchn">
@@ -2751,6 +2918,37 @@
     <w:pPr>
       <w:ind w:left="720"/>
       <w:contextualSpacing/>
+    </w:pPr>
+  </w:style>
+  <w:style w:type="paragraph" w:styleId="StandardWeb">
+    <w:name w:val="Normal (Web)"/>
+    <w:basedOn w:val="Standard"/>
+    <w:uiPriority w:val="99"/>
+    <w:semiHidden/>
+    <w:unhideWhenUsed/>
+    <w:rsid w:val="000F4388"/>
+    <w:pPr>
+      <w:spacing w:before="100" w:beforeAutospacing="1" w:after="100" w:afterAutospacing="1" w:line="240" w:lineRule="auto"/>
+      <w:ind w:left="0"/>
+    </w:pPr>
+    <w:rPr>
+      <w:rFonts w:ascii="Times New Roman" w:eastAsia="Times New Roman" w:hAnsi="Times New Roman" w:cs="Times New Roman"/>
+      <w:sz w:val="24"/>
+      <w:szCs w:val="24"/>
+      <w:lang w:val="de-CH" w:eastAsia="de-CH"/>
+    </w:rPr>
+  </w:style>
+  <w:style w:type="paragraph" w:styleId="Verzeichnis3">
+    <w:name w:val="toc 3"/>
+    <w:basedOn w:val="Standard"/>
+    <w:next w:val="Standard"/>
+    <w:autoRedefine/>
+    <w:uiPriority w:val="39"/>
+    <w:unhideWhenUsed/>
+    <w:rsid w:val="000F4388"/>
+    <w:pPr>
+      <w:spacing w:after="100"/>
+      <w:ind w:left="440"/>
     </w:pPr>
   </w:style>
 </w:styles>
@@ -3046,7 +3244,7 @@
 </file>
 
 <file path=customXml/itemProps1.xml><?xml version="1.0" encoding="utf-8"?>
-<ds:datastoreItem xmlns:ds="http://schemas.openxmlformats.org/officeDocument/2006/customXml" ds:itemID="{6DB7A724-081D-4D2F-89FC-ECAE74C4EE47}">
+<ds:datastoreItem xmlns:ds="http://schemas.openxmlformats.org/officeDocument/2006/customXml" ds:itemID="{78484B17-B489-4091-B1B1-7B2D366589D8}">
   <ds:schemaRefs>
     <ds:schemaRef ds:uri="http://schemas.openxmlformats.org/officeDocument/2006/bibliography"/>
   </ds:schemaRefs>

</xml_diff>